<commit_message>
Completed Module 3 Assignment
</commit_message>
<xml_diff>
--- a/module-1/Rizal_assignment1.docx.docx
+++ b/module-1/Rizal_assignment1.docx.docx
@@ -4,12 +4,19 @@
   <w:body>
     <w:p>
       <w:r>
+        <w:rPr>
+          <w:b/>
+          <w:bCs/>
+        </w:rPr>
+        <w:t>1. Local Directory Setup Instructions</w:t>
+      </w:r>
+      <w:r>
         <w:br/>
       </w:r>
       <w:r>
-        <w:br/>
-      </w:r>
-      <w:r>
+        <w:rPr>
+          <w:noProof/>
+        </w:rPr>
         <w:drawing>
           <wp:inline distT="0" distB="0" distL="0" distR="0" wp14:anchorId="42600F5C" wp14:editId="18184BD1">
             <wp:extent cx="5943600" cy="2763520"/>
@@ -26,7 +33,7 @@
                     <pic:cNvPicPr/>
                   </pic:nvPicPr>
                   <pic:blipFill>
-                    <a:blip r:embed="rId4"/>
+                    <a:blip r:embed="rId5"/>
                     <a:stretch>
                       <a:fillRect/>
                     </a:stretch>
@@ -50,6 +57,18 @@
     <w:p/>
     <w:p>
       <w:r>
+        <w:rPr>
+          <w:b/>
+          <w:bCs/>
+        </w:rPr>
+        <w:t>2. Repository Setup Instructions</w:t>
+      </w:r>
+    </w:p>
+    <w:p>
+      <w:r>
+        <w:rPr>
+          <w:noProof/>
+        </w:rPr>
         <w:drawing>
           <wp:inline distT="0" distB="0" distL="0" distR="0" wp14:anchorId="2526332C" wp14:editId="3D4EC35B">
             <wp:extent cx="5734850" cy="3038899"/>
@@ -66,7 +85,7 @@
                     <pic:cNvPicPr/>
                   </pic:nvPicPr>
                   <pic:blipFill>
-                    <a:blip r:embed="rId5"/>
+                    <a:blip r:embed="rId6"/>
                     <a:stretch>
                       <a:fillRect/>
                     </a:stretch>
@@ -91,6 +110,9 @@
     <w:p/>
     <w:p>
       <w:r>
+        <w:rPr>
+          <w:noProof/>
+        </w:rPr>
         <w:lastRenderedPageBreak/>
         <w:drawing>
           <wp:inline distT="0" distB="0" distL="0" distR="0" wp14:anchorId="1DB93D6A" wp14:editId="72E5EB75">
@@ -108,7 +130,7 @@
                     <pic:cNvPicPr/>
                   </pic:nvPicPr>
                   <pic:blipFill>
-                    <a:blip r:embed="rId6"/>
+                    <a:blip r:embed="rId7"/>
                     <a:stretch>
                       <a:fillRect/>
                     </a:stretch>
@@ -131,6 +153,9 @@
     </w:p>
     <w:p>
       <w:r>
+        <w:rPr>
+          <w:noProof/>
+        </w:rPr>
         <w:drawing>
           <wp:inline distT="0" distB="0" distL="0" distR="0" wp14:anchorId="16558AF6" wp14:editId="48A09CB9">
             <wp:extent cx="5943600" cy="3183890"/>
@@ -147,7 +172,7 @@
                     <pic:cNvPicPr/>
                   </pic:nvPicPr>
                   <pic:blipFill>
-                    <a:blip r:embed="rId7"/>
+                    <a:blip r:embed="rId8"/>
                     <a:stretch>
                       <a:fillRect/>
                     </a:stretch>
@@ -168,12 +193,32 @@
         </w:drawing>
       </w:r>
     </w:p>
+    <w:p/>
     <w:p>
       <w:r>
+        <w:rPr>
+          <w:b/>
+          <w:bCs/>
+        </w:rPr>
+        <w:t xml:space="preserve">3. </w:t>
+      </w:r>
+      <w:r>
+        <w:rPr>
+          <w:b/>
+          <w:bCs/>
+        </w:rPr>
+        <w:t>git clone</w:t>
+      </w:r>
+    </w:p>
+    <w:p>
+      <w:r>
+        <w:rPr>
+          <w:noProof/>
+        </w:rPr>
         <w:lastRenderedPageBreak/>
         <w:drawing>
-          <wp:inline distT="0" distB="0" distL="0" distR="0" wp14:anchorId="007C728F" wp14:editId="114ED14E">
-            <wp:extent cx="5943600" cy="3296920"/>
+          <wp:inline distT="0" distB="0" distL="0" distR="0" wp14:anchorId="7653CA7E" wp14:editId="078C44A7">
+            <wp:extent cx="5094514" cy="2171700"/>
             <wp:effectExtent l="0" t="0" r="0" b="0"/>
             <wp:docPr id="208252374" name="Picture 1" descr="A screenshot of a computer&#10;&#10;Description automatically generated"/>
             <wp:cNvGraphicFramePr>
@@ -187,7 +232,7 @@
                     <pic:cNvPicPr/>
                   </pic:nvPicPr>
                   <pic:blipFill>
-                    <a:blip r:embed="rId8"/>
+                    <a:blip r:embed="rId9"/>
                     <a:stretch>
                       <a:fillRect/>
                     </a:stretch>
@@ -195,7 +240,7 @@
                   <pic:spPr>
                     <a:xfrm>
                       <a:off x="0" y="0"/>
-                      <a:ext cx="5943600" cy="3296920"/>
+                      <a:ext cx="5099591" cy="2173864"/>
                     </a:xfrm>
                     <a:prstGeom prst="rect">
                       <a:avLst/>
@@ -208,9 +253,17 @@
         </w:drawing>
       </w:r>
     </w:p>
+    <w:p/>
     <w:p>
       <w:r>
-        <w:lastRenderedPageBreak/>
+        <w:t>CSD-310 directory.</w:t>
+      </w:r>
+    </w:p>
+    <w:p>
+      <w:r>
+        <w:rPr>
+          <w:noProof/>
+        </w:rPr>
         <w:drawing>
           <wp:inline distT="0" distB="0" distL="0" distR="0" wp14:anchorId="5AEF98FA" wp14:editId="24B7A6D7">
             <wp:extent cx="5943600" cy="5232400"/>
@@ -227,7 +280,7 @@
                     <pic:cNvPicPr/>
                   </pic:nvPicPr>
                   <pic:blipFill>
-                    <a:blip r:embed="rId9"/>
+                    <a:blip r:embed="rId10"/>
                     <a:stretch>
                       <a:fillRect/>
                     </a:stretch>
@@ -250,7 +303,19 @@
     </w:p>
     <w:p>
       <w:r>
+        <w:rPr>
+          <w:b/>
+          <w:bCs/>
+        </w:rPr>
         <w:lastRenderedPageBreak/>
+        <w:t>mkdir module-1</w:t>
+      </w:r>
+    </w:p>
+    <w:p>
+      <w:r>
+        <w:rPr>
+          <w:noProof/>
+        </w:rPr>
         <w:drawing>
           <wp:inline distT="0" distB="0" distL="0" distR="0" wp14:anchorId="0AE95C10" wp14:editId="6B29E9DA">
             <wp:extent cx="5943600" cy="3698875"/>
@@ -267,7 +332,7 @@
                     <pic:cNvPicPr/>
                   </pic:nvPicPr>
                   <pic:blipFill>
-                    <a:blip r:embed="rId10"/>
+                    <a:blip r:embed="rId11"/>
                     <a:stretch>
                       <a:fillRect/>
                     </a:stretch>
@@ -288,6 +353,154 @@
         </w:drawing>
       </w:r>
     </w:p>
+    <w:p>
+      <w:r>
+        <w:rPr>
+          <w:b/>
+          <w:bCs/>
+        </w:rPr>
+        <w:t>C:\CSD\CSD-310&gt;git status</w:t>
+      </w:r>
+      <w:r>
+        <w:br/>
+        <w:t>On branch main</w:t>
+      </w:r>
+      <w:r>
+        <w:br/>
+        <w:t>Your branch is up to date with 'origin/main'.</w:t>
+      </w:r>
+    </w:p>
+    <w:p>
+      <w:r>
+        <w:t>Stage: Adding files. We want all changes (new directory, new file in directory) to be staged, so instead of typing the individual filenames, we just use </w:t>
+      </w:r>
+      <w:r>
+        <w:rPr>
+          <w:b/>
+          <w:bCs/>
+        </w:rPr>
+        <w:t>one</w:t>
+      </w:r>
+      <w:r>
+        <w:t> of the following.. they do the same thing, adding all changes.</w:t>
+      </w:r>
+      <w:r>
+        <w:br/>
+      </w:r>
+      <w:r>
+        <w:rPr>
+          <w:b/>
+          <w:bCs/>
+        </w:rPr>
+        <w:t>C:\CSD\CSD-310&gt;git add --all</w:t>
+      </w:r>
+      <w:r>
+        <w:br/>
+      </w:r>
+      <w:r>
+        <w:rPr>
+          <w:b/>
+          <w:bCs/>
+        </w:rPr>
+        <w:t>C:\CSD\CSD-310&gt;git add -A</w:t>
+      </w:r>
+      <w:r>
+        <w:br/>
+      </w:r>
+      <w:r>
+        <w:rPr>
+          <w:b/>
+          <w:bCs/>
+        </w:rPr>
+        <w:t>C:\CSD\CSD-310&gt;git add .</w:t>
+      </w:r>
+    </w:p>
+    <w:p/>
+    <w:p>
+      <w:r>
+        <w:lastRenderedPageBreak/>
+        <w:drawing>
+          <wp:inline distT="0" distB="0" distL="0" distR="0" wp14:anchorId="788E42C2" wp14:editId="7EDF0A59">
+            <wp:extent cx="5943600" cy="4199255"/>
+            <wp:effectExtent l="0" t="0" r="0" b="0"/>
+            <wp:docPr id="192693370" name="Picture 1" descr="A screenshot of a computer program&#10;&#10;Description automatically generated"/>
+            <wp:cNvGraphicFramePr>
+              <a:graphicFrameLocks xmlns:a="http://schemas.openxmlformats.org/drawingml/2006/main" noChangeAspect="1"/>
+            </wp:cNvGraphicFramePr>
+            <a:graphic xmlns:a="http://schemas.openxmlformats.org/drawingml/2006/main">
+              <a:graphicData uri="http://schemas.openxmlformats.org/drawingml/2006/picture">
+                <pic:pic xmlns:pic="http://schemas.openxmlformats.org/drawingml/2006/picture">
+                  <pic:nvPicPr>
+                    <pic:cNvPr id="192693370" name="Picture 1" descr="A screenshot of a computer program&#10;&#10;Description automatically generated"/>
+                    <pic:cNvPicPr/>
+                  </pic:nvPicPr>
+                  <pic:blipFill>
+                    <a:blip r:embed="rId12"/>
+                    <a:stretch>
+                      <a:fillRect/>
+                    </a:stretch>
+                  </pic:blipFill>
+                  <pic:spPr>
+                    <a:xfrm>
+                      <a:off x="0" y="0"/>
+                      <a:ext cx="5943600" cy="4199255"/>
+                    </a:xfrm>
+                    <a:prstGeom prst="rect">
+                      <a:avLst/>
+                    </a:prstGeom>
+                  </pic:spPr>
+                </pic:pic>
+              </a:graphicData>
+            </a:graphic>
+          </wp:inline>
+        </w:drawing>
+      </w:r>
+    </w:p>
+    <w:p/>
+    <w:p>
+      <w:r>
+        <w:t>Verification</w:t>
+      </w:r>
+    </w:p>
+    <w:p>
+      <w:r>
+        <w:drawing>
+          <wp:inline distT="0" distB="0" distL="0" distR="0" wp14:anchorId="3620A237" wp14:editId="7B1F6DBD">
+            <wp:extent cx="5943600" cy="2162175"/>
+            <wp:effectExtent l="0" t="0" r="0" b="9525"/>
+            <wp:docPr id="1332807803" name="Picture 1" descr="A screenshot of a computer&#10;&#10;Description automatically generated"/>
+            <wp:cNvGraphicFramePr>
+              <a:graphicFrameLocks xmlns:a="http://schemas.openxmlformats.org/drawingml/2006/main" noChangeAspect="1"/>
+            </wp:cNvGraphicFramePr>
+            <a:graphic xmlns:a="http://schemas.openxmlformats.org/drawingml/2006/main">
+              <a:graphicData uri="http://schemas.openxmlformats.org/drawingml/2006/picture">
+                <pic:pic xmlns:pic="http://schemas.openxmlformats.org/drawingml/2006/picture">
+                  <pic:nvPicPr>
+                    <pic:cNvPr id="1332807803" name="Picture 1" descr="A screenshot of a computer&#10;&#10;Description automatically generated"/>
+                    <pic:cNvPicPr/>
+                  </pic:nvPicPr>
+                  <pic:blipFill>
+                    <a:blip r:embed="rId13"/>
+                    <a:stretch>
+                      <a:fillRect/>
+                    </a:stretch>
+                  </pic:blipFill>
+                  <pic:spPr>
+                    <a:xfrm>
+                      <a:off x="0" y="0"/>
+                      <a:ext cx="5943600" cy="2162175"/>
+                    </a:xfrm>
+                    <a:prstGeom prst="rect">
+                      <a:avLst/>
+                    </a:prstGeom>
+                  </pic:spPr>
+                </pic:pic>
+              </a:graphicData>
+            </a:graphic>
+          </wp:inline>
+        </w:drawing>
+      </w:r>
+    </w:p>
     <w:sectPr>
       <w:pgSz w:w="12240" w:h="15840"/>
       <w:pgMar w:top="1440" w:right="1440" w:bottom="1440" w:left="1440" w:header="720" w:footer="720" w:gutter="0"/>
@@ -296,6 +509,501 @@
     </w:sectPr>
   </w:body>
 </w:document>
+</file>
+
+<file path=word/numbering.xml><?xml version="1.0" encoding="utf-8"?>
+<w:numbering xmlns:wpc="http://schemas.microsoft.com/office/word/2010/wordprocessingCanvas" xmlns:cx="http://schemas.microsoft.com/office/drawing/2014/chartex" xmlns:cx1="http://schemas.microsoft.com/office/drawing/2015/9/8/chartex" xmlns:cx2="http://schemas.microsoft.com/office/drawing/2015/10/21/chartex" xmlns:cx3="http://schemas.microsoft.com/office/drawing/2016/5/9/chartex" xmlns:cx4="http://schemas.microsoft.com/office/drawing/2016/5/10/chartex" xmlns:cx5="http://schemas.microsoft.com/office/drawing/2016/5/11/chartex" xmlns:cx6="http://schemas.microsoft.com/office/drawing/2016/5/12/chartex" xmlns:cx7="http://schemas.microsoft.com/office/drawing/2016/5/13/chartex" xmlns:cx8="http://schemas.microsoft.com/office/drawing/2016/5/14/chartex" xmlns:mc="http://schemas.openxmlformats.org/markup-compatibility/2006" xmlns:aink="http://schemas.microsoft.com/office/drawing/2016/ink" xmlns:am3d="http://schemas.microsoft.com/office/drawing/2017/model3d" xmlns:o="urn:schemas-microsoft-com:office:office" xmlns:oel="http://schemas.microsoft.com/office/2019/extlst" xmlns:r="http://schemas.openxmlformats.org/officeDocument/2006/relationships" xmlns:m="http://schemas.openxmlformats.org/officeDocument/2006/math" xmlns:v="urn:schemas-microsoft-com:vml" xmlns:wp14="http://schemas.microsoft.com/office/word/2010/wordprocessingDrawing" xmlns:wp="http://schemas.openxmlformats.org/drawingml/2006/wordprocessingDrawing" xmlns:w10="urn:schemas-microsoft-com:office:word" xmlns:w="http://schemas.openxmlformats.org/wordprocessingml/2006/main" xmlns:w14="http://schemas.microsoft.com/office/word/2010/wordml" xmlns:w15="http://schemas.microsoft.com/office/word/2012/wordml" xmlns:w16cex="http://schemas.microsoft.com/office/word/2018/wordml/cex" xmlns:w16cid="http://schemas.microsoft.com/office/word/2016/wordml/cid" xmlns:w16="http://schemas.microsoft.com/office/word/2018/wordml" xmlns:w16sdtdh="http://schemas.microsoft.com/office/word/2020/wordml/sdtdatahash" xmlns:w16se="http://schemas.microsoft.com/office/word/2015/wordml/symex" xmlns:wpg="http://schemas.microsoft.com/office/word/2010/wordprocessingGroup" xmlns:wpi="http://schemas.microsoft.com/office/word/2010/wordprocessingInk" xmlns:wne="http://schemas.microsoft.com/office/word/2006/wordml" xmlns:wps="http://schemas.microsoft.com/office/word/2010/wordprocessingShape" mc:Ignorable="w14 w15 w16se w16cid w16 w16cex w16sdtdh wp14">
+  <w:abstractNum w:abstractNumId="0" w15:restartNumberingAfterBreak="0">
+    <w:nsid w:val="044A3F99"/>
+    <w:multiLevelType w:val="multilevel"/>
+    <w:tmpl w:val="39D03208"/>
+    <w:lvl w:ilvl="0">
+      <w:start w:val="1"/>
+      <w:numFmt w:val="bullet"/>
+      <w:lvlText w:val=""/>
+      <w:lvlJc w:val="left"/>
+      <w:pPr>
+        <w:tabs>
+          <w:tab w:val="num" w:pos="720"/>
+        </w:tabs>
+        <w:ind w:left="720" w:hanging="360"/>
+      </w:pPr>
+      <w:rPr>
+        <w:rFonts w:ascii="Symbol" w:hAnsi="Symbol" w:hint="default"/>
+        <w:sz w:val="20"/>
+      </w:rPr>
+    </w:lvl>
+    <w:lvl w:ilvl="1" w:tentative="1">
+      <w:start w:val="1"/>
+      <w:numFmt w:val="bullet"/>
+      <w:lvlText w:val=""/>
+      <w:lvlJc w:val="left"/>
+      <w:pPr>
+        <w:tabs>
+          <w:tab w:val="num" w:pos="1440"/>
+        </w:tabs>
+        <w:ind w:left="1440" w:hanging="360"/>
+      </w:pPr>
+      <w:rPr>
+        <w:rFonts w:ascii="Symbol" w:hAnsi="Symbol" w:hint="default"/>
+        <w:sz w:val="20"/>
+      </w:rPr>
+    </w:lvl>
+    <w:lvl w:ilvl="2" w:tentative="1">
+      <w:start w:val="1"/>
+      <w:numFmt w:val="bullet"/>
+      <w:lvlText w:val=""/>
+      <w:lvlJc w:val="left"/>
+      <w:pPr>
+        <w:tabs>
+          <w:tab w:val="num" w:pos="2160"/>
+        </w:tabs>
+        <w:ind w:left="2160" w:hanging="360"/>
+      </w:pPr>
+      <w:rPr>
+        <w:rFonts w:ascii="Symbol" w:hAnsi="Symbol" w:hint="default"/>
+        <w:sz w:val="20"/>
+      </w:rPr>
+    </w:lvl>
+    <w:lvl w:ilvl="3" w:tentative="1">
+      <w:start w:val="1"/>
+      <w:numFmt w:val="bullet"/>
+      <w:lvlText w:val=""/>
+      <w:lvlJc w:val="left"/>
+      <w:pPr>
+        <w:tabs>
+          <w:tab w:val="num" w:pos="2880"/>
+        </w:tabs>
+        <w:ind w:left="2880" w:hanging="360"/>
+      </w:pPr>
+      <w:rPr>
+        <w:rFonts w:ascii="Symbol" w:hAnsi="Symbol" w:hint="default"/>
+        <w:sz w:val="20"/>
+      </w:rPr>
+    </w:lvl>
+    <w:lvl w:ilvl="4" w:tentative="1">
+      <w:start w:val="1"/>
+      <w:numFmt w:val="bullet"/>
+      <w:lvlText w:val=""/>
+      <w:lvlJc w:val="left"/>
+      <w:pPr>
+        <w:tabs>
+          <w:tab w:val="num" w:pos="3600"/>
+        </w:tabs>
+        <w:ind w:left="3600" w:hanging="360"/>
+      </w:pPr>
+      <w:rPr>
+        <w:rFonts w:ascii="Symbol" w:hAnsi="Symbol" w:hint="default"/>
+        <w:sz w:val="20"/>
+      </w:rPr>
+    </w:lvl>
+    <w:lvl w:ilvl="5" w:tentative="1">
+      <w:start w:val="1"/>
+      <w:numFmt w:val="bullet"/>
+      <w:lvlText w:val=""/>
+      <w:lvlJc w:val="left"/>
+      <w:pPr>
+        <w:tabs>
+          <w:tab w:val="num" w:pos="4320"/>
+        </w:tabs>
+        <w:ind w:left="4320" w:hanging="360"/>
+      </w:pPr>
+      <w:rPr>
+        <w:rFonts w:ascii="Symbol" w:hAnsi="Symbol" w:hint="default"/>
+        <w:sz w:val="20"/>
+      </w:rPr>
+    </w:lvl>
+    <w:lvl w:ilvl="6" w:tentative="1">
+      <w:start w:val="1"/>
+      <w:numFmt w:val="bullet"/>
+      <w:lvlText w:val=""/>
+      <w:lvlJc w:val="left"/>
+      <w:pPr>
+        <w:tabs>
+          <w:tab w:val="num" w:pos="5040"/>
+        </w:tabs>
+        <w:ind w:left="5040" w:hanging="360"/>
+      </w:pPr>
+      <w:rPr>
+        <w:rFonts w:ascii="Symbol" w:hAnsi="Symbol" w:hint="default"/>
+        <w:sz w:val="20"/>
+      </w:rPr>
+    </w:lvl>
+    <w:lvl w:ilvl="7" w:tentative="1">
+      <w:start w:val="1"/>
+      <w:numFmt w:val="bullet"/>
+      <w:lvlText w:val=""/>
+      <w:lvlJc w:val="left"/>
+      <w:pPr>
+        <w:tabs>
+          <w:tab w:val="num" w:pos="5760"/>
+        </w:tabs>
+        <w:ind w:left="5760" w:hanging="360"/>
+      </w:pPr>
+      <w:rPr>
+        <w:rFonts w:ascii="Symbol" w:hAnsi="Symbol" w:hint="default"/>
+        <w:sz w:val="20"/>
+      </w:rPr>
+    </w:lvl>
+    <w:lvl w:ilvl="8" w:tentative="1">
+      <w:start w:val="1"/>
+      <w:numFmt w:val="bullet"/>
+      <w:lvlText w:val=""/>
+      <w:lvlJc w:val="left"/>
+      <w:pPr>
+        <w:tabs>
+          <w:tab w:val="num" w:pos="6480"/>
+        </w:tabs>
+        <w:ind w:left="6480" w:hanging="360"/>
+      </w:pPr>
+      <w:rPr>
+        <w:rFonts w:ascii="Symbol" w:hAnsi="Symbol" w:hint="default"/>
+        <w:sz w:val="20"/>
+      </w:rPr>
+    </w:lvl>
+  </w:abstractNum>
+  <w:abstractNum w:abstractNumId="1" w15:restartNumberingAfterBreak="0">
+    <w:nsid w:val="17387C78"/>
+    <w:multiLevelType w:val="multilevel"/>
+    <w:tmpl w:val="D97E46C4"/>
+    <w:lvl w:ilvl="0">
+      <w:start w:val="1"/>
+      <w:numFmt w:val="bullet"/>
+      <w:lvlText w:val=""/>
+      <w:lvlJc w:val="left"/>
+      <w:pPr>
+        <w:tabs>
+          <w:tab w:val="num" w:pos="720"/>
+        </w:tabs>
+        <w:ind w:left="720" w:hanging="360"/>
+      </w:pPr>
+      <w:rPr>
+        <w:rFonts w:ascii="Symbol" w:hAnsi="Symbol" w:hint="default"/>
+        <w:sz w:val="20"/>
+      </w:rPr>
+    </w:lvl>
+    <w:lvl w:ilvl="1" w:tentative="1">
+      <w:start w:val="1"/>
+      <w:numFmt w:val="bullet"/>
+      <w:lvlText w:val=""/>
+      <w:lvlJc w:val="left"/>
+      <w:pPr>
+        <w:tabs>
+          <w:tab w:val="num" w:pos="1440"/>
+        </w:tabs>
+        <w:ind w:left="1440" w:hanging="360"/>
+      </w:pPr>
+      <w:rPr>
+        <w:rFonts w:ascii="Symbol" w:hAnsi="Symbol" w:hint="default"/>
+        <w:sz w:val="20"/>
+      </w:rPr>
+    </w:lvl>
+    <w:lvl w:ilvl="2" w:tentative="1">
+      <w:start w:val="1"/>
+      <w:numFmt w:val="bullet"/>
+      <w:lvlText w:val=""/>
+      <w:lvlJc w:val="left"/>
+      <w:pPr>
+        <w:tabs>
+          <w:tab w:val="num" w:pos="2160"/>
+        </w:tabs>
+        <w:ind w:left="2160" w:hanging="360"/>
+      </w:pPr>
+      <w:rPr>
+        <w:rFonts w:ascii="Symbol" w:hAnsi="Symbol" w:hint="default"/>
+        <w:sz w:val="20"/>
+      </w:rPr>
+    </w:lvl>
+    <w:lvl w:ilvl="3" w:tentative="1">
+      <w:start w:val="1"/>
+      <w:numFmt w:val="bullet"/>
+      <w:lvlText w:val=""/>
+      <w:lvlJc w:val="left"/>
+      <w:pPr>
+        <w:tabs>
+          <w:tab w:val="num" w:pos="2880"/>
+        </w:tabs>
+        <w:ind w:left="2880" w:hanging="360"/>
+      </w:pPr>
+      <w:rPr>
+        <w:rFonts w:ascii="Symbol" w:hAnsi="Symbol" w:hint="default"/>
+        <w:sz w:val="20"/>
+      </w:rPr>
+    </w:lvl>
+    <w:lvl w:ilvl="4" w:tentative="1">
+      <w:start w:val="1"/>
+      <w:numFmt w:val="bullet"/>
+      <w:lvlText w:val=""/>
+      <w:lvlJc w:val="left"/>
+      <w:pPr>
+        <w:tabs>
+          <w:tab w:val="num" w:pos="3600"/>
+        </w:tabs>
+        <w:ind w:left="3600" w:hanging="360"/>
+      </w:pPr>
+      <w:rPr>
+        <w:rFonts w:ascii="Symbol" w:hAnsi="Symbol" w:hint="default"/>
+        <w:sz w:val="20"/>
+      </w:rPr>
+    </w:lvl>
+    <w:lvl w:ilvl="5" w:tentative="1">
+      <w:start w:val="1"/>
+      <w:numFmt w:val="bullet"/>
+      <w:lvlText w:val=""/>
+      <w:lvlJc w:val="left"/>
+      <w:pPr>
+        <w:tabs>
+          <w:tab w:val="num" w:pos="4320"/>
+        </w:tabs>
+        <w:ind w:left="4320" w:hanging="360"/>
+      </w:pPr>
+      <w:rPr>
+        <w:rFonts w:ascii="Symbol" w:hAnsi="Symbol" w:hint="default"/>
+        <w:sz w:val="20"/>
+      </w:rPr>
+    </w:lvl>
+    <w:lvl w:ilvl="6" w:tentative="1">
+      <w:start w:val="1"/>
+      <w:numFmt w:val="bullet"/>
+      <w:lvlText w:val=""/>
+      <w:lvlJc w:val="left"/>
+      <w:pPr>
+        <w:tabs>
+          <w:tab w:val="num" w:pos="5040"/>
+        </w:tabs>
+        <w:ind w:left="5040" w:hanging="360"/>
+      </w:pPr>
+      <w:rPr>
+        <w:rFonts w:ascii="Symbol" w:hAnsi="Symbol" w:hint="default"/>
+        <w:sz w:val="20"/>
+      </w:rPr>
+    </w:lvl>
+    <w:lvl w:ilvl="7" w:tentative="1">
+      <w:start w:val="1"/>
+      <w:numFmt w:val="bullet"/>
+      <w:lvlText w:val=""/>
+      <w:lvlJc w:val="left"/>
+      <w:pPr>
+        <w:tabs>
+          <w:tab w:val="num" w:pos="5760"/>
+        </w:tabs>
+        <w:ind w:left="5760" w:hanging="360"/>
+      </w:pPr>
+      <w:rPr>
+        <w:rFonts w:ascii="Symbol" w:hAnsi="Symbol" w:hint="default"/>
+        <w:sz w:val="20"/>
+      </w:rPr>
+    </w:lvl>
+    <w:lvl w:ilvl="8" w:tentative="1">
+      <w:start w:val="1"/>
+      <w:numFmt w:val="bullet"/>
+      <w:lvlText w:val=""/>
+      <w:lvlJc w:val="left"/>
+      <w:pPr>
+        <w:tabs>
+          <w:tab w:val="num" w:pos="6480"/>
+        </w:tabs>
+        <w:ind w:left="6480" w:hanging="360"/>
+      </w:pPr>
+      <w:rPr>
+        <w:rFonts w:ascii="Symbol" w:hAnsi="Symbol" w:hint="default"/>
+        <w:sz w:val="20"/>
+      </w:rPr>
+    </w:lvl>
+  </w:abstractNum>
+  <w:abstractNum w:abstractNumId="2" w15:restartNumberingAfterBreak="0">
+    <w:nsid w:val="6BFD08B4"/>
+    <w:multiLevelType w:val="multilevel"/>
+    <w:tmpl w:val="4404A6EC"/>
+    <w:lvl w:ilvl="0">
+      <w:start w:val="1"/>
+      <w:numFmt w:val="bullet"/>
+      <w:lvlText w:val=""/>
+      <w:lvlJc w:val="left"/>
+      <w:pPr>
+        <w:tabs>
+          <w:tab w:val="num" w:pos="720"/>
+        </w:tabs>
+        <w:ind w:left="720" w:hanging="360"/>
+      </w:pPr>
+      <w:rPr>
+        <w:rFonts w:ascii="Symbol" w:hAnsi="Symbol" w:hint="default"/>
+        <w:sz w:val="20"/>
+      </w:rPr>
+    </w:lvl>
+    <w:lvl w:ilvl="1" w:tentative="1">
+      <w:start w:val="1"/>
+      <w:numFmt w:val="bullet"/>
+      <w:lvlText w:val=""/>
+      <w:lvlJc w:val="left"/>
+      <w:pPr>
+        <w:tabs>
+          <w:tab w:val="num" w:pos="1440"/>
+        </w:tabs>
+        <w:ind w:left="1440" w:hanging="360"/>
+      </w:pPr>
+      <w:rPr>
+        <w:rFonts w:ascii="Symbol" w:hAnsi="Symbol" w:hint="default"/>
+        <w:sz w:val="20"/>
+      </w:rPr>
+    </w:lvl>
+    <w:lvl w:ilvl="2" w:tentative="1">
+      <w:start w:val="1"/>
+      <w:numFmt w:val="bullet"/>
+      <w:lvlText w:val=""/>
+      <w:lvlJc w:val="left"/>
+      <w:pPr>
+        <w:tabs>
+          <w:tab w:val="num" w:pos="2160"/>
+        </w:tabs>
+        <w:ind w:left="2160" w:hanging="360"/>
+      </w:pPr>
+      <w:rPr>
+        <w:rFonts w:ascii="Symbol" w:hAnsi="Symbol" w:hint="default"/>
+        <w:sz w:val="20"/>
+      </w:rPr>
+    </w:lvl>
+    <w:lvl w:ilvl="3" w:tentative="1">
+      <w:start w:val="1"/>
+      <w:numFmt w:val="bullet"/>
+      <w:lvlText w:val=""/>
+      <w:lvlJc w:val="left"/>
+      <w:pPr>
+        <w:tabs>
+          <w:tab w:val="num" w:pos="2880"/>
+        </w:tabs>
+        <w:ind w:left="2880" w:hanging="360"/>
+      </w:pPr>
+      <w:rPr>
+        <w:rFonts w:ascii="Symbol" w:hAnsi="Symbol" w:hint="default"/>
+        <w:sz w:val="20"/>
+      </w:rPr>
+    </w:lvl>
+    <w:lvl w:ilvl="4" w:tentative="1">
+      <w:start w:val="1"/>
+      <w:numFmt w:val="bullet"/>
+      <w:lvlText w:val=""/>
+      <w:lvlJc w:val="left"/>
+      <w:pPr>
+        <w:tabs>
+          <w:tab w:val="num" w:pos="3600"/>
+        </w:tabs>
+        <w:ind w:left="3600" w:hanging="360"/>
+      </w:pPr>
+      <w:rPr>
+        <w:rFonts w:ascii="Symbol" w:hAnsi="Symbol" w:hint="default"/>
+        <w:sz w:val="20"/>
+      </w:rPr>
+    </w:lvl>
+    <w:lvl w:ilvl="5" w:tentative="1">
+      <w:start w:val="1"/>
+      <w:numFmt w:val="bullet"/>
+      <w:lvlText w:val=""/>
+      <w:lvlJc w:val="left"/>
+      <w:pPr>
+        <w:tabs>
+          <w:tab w:val="num" w:pos="4320"/>
+        </w:tabs>
+        <w:ind w:left="4320" w:hanging="360"/>
+      </w:pPr>
+      <w:rPr>
+        <w:rFonts w:ascii="Symbol" w:hAnsi="Symbol" w:hint="default"/>
+        <w:sz w:val="20"/>
+      </w:rPr>
+    </w:lvl>
+    <w:lvl w:ilvl="6" w:tentative="1">
+      <w:start w:val="1"/>
+      <w:numFmt w:val="bullet"/>
+      <w:lvlText w:val=""/>
+      <w:lvlJc w:val="left"/>
+      <w:pPr>
+        <w:tabs>
+          <w:tab w:val="num" w:pos="5040"/>
+        </w:tabs>
+        <w:ind w:left="5040" w:hanging="360"/>
+      </w:pPr>
+      <w:rPr>
+        <w:rFonts w:ascii="Symbol" w:hAnsi="Symbol" w:hint="default"/>
+        <w:sz w:val="20"/>
+      </w:rPr>
+    </w:lvl>
+    <w:lvl w:ilvl="7" w:tentative="1">
+      <w:start w:val="1"/>
+      <w:numFmt w:val="bullet"/>
+      <w:lvlText w:val=""/>
+      <w:lvlJc w:val="left"/>
+      <w:pPr>
+        <w:tabs>
+          <w:tab w:val="num" w:pos="5760"/>
+        </w:tabs>
+        <w:ind w:left="5760" w:hanging="360"/>
+      </w:pPr>
+      <w:rPr>
+        <w:rFonts w:ascii="Symbol" w:hAnsi="Symbol" w:hint="default"/>
+        <w:sz w:val="20"/>
+      </w:rPr>
+    </w:lvl>
+    <w:lvl w:ilvl="8" w:tentative="1">
+      <w:start w:val="1"/>
+      <w:numFmt w:val="bullet"/>
+      <w:lvlText w:val=""/>
+      <w:lvlJc w:val="left"/>
+      <w:pPr>
+        <w:tabs>
+          <w:tab w:val="num" w:pos="6480"/>
+        </w:tabs>
+        <w:ind w:left="6480" w:hanging="360"/>
+      </w:pPr>
+      <w:rPr>
+        <w:rFonts w:ascii="Symbol" w:hAnsi="Symbol" w:hint="default"/>
+        <w:sz w:val="20"/>
+      </w:rPr>
+    </w:lvl>
+  </w:abstractNum>
+  <w:num w:numId="1" w16cid:durableId="1506745704">
+    <w:abstractNumId w:val="1"/>
+    <w:lvlOverride w:ilvl="0">
+      <w:lvl w:ilvl="0">
+        <w:numFmt w:val="bullet"/>
+        <w:lvlText w:val="o"/>
+        <w:lvlJc w:val="left"/>
+        <w:pPr>
+          <w:tabs>
+            <w:tab w:val="num" w:pos="720"/>
+          </w:tabs>
+          <w:ind w:left="720" w:hanging="360"/>
+        </w:pPr>
+        <w:rPr>
+          <w:rFonts w:ascii="Courier New" w:hAnsi="Courier New" w:hint="default"/>
+          <w:sz w:val="20"/>
+        </w:rPr>
+      </w:lvl>
+    </w:lvlOverride>
+  </w:num>
+  <w:num w:numId="2" w16cid:durableId="451628304">
+    <w:abstractNumId w:val="2"/>
+    <w:lvlOverride w:ilvl="0">
+      <w:lvl w:ilvl="0">
+        <w:numFmt w:val="bullet"/>
+        <w:lvlText w:val="o"/>
+        <w:lvlJc w:val="left"/>
+        <w:pPr>
+          <w:tabs>
+            <w:tab w:val="num" w:pos="720"/>
+          </w:tabs>
+          <w:ind w:left="720" w:hanging="360"/>
+        </w:pPr>
+        <w:rPr>
+          <w:rFonts w:ascii="Courier New" w:hAnsi="Courier New" w:hint="default"/>
+          <w:sz w:val="20"/>
+        </w:rPr>
+      </w:lvl>
+    </w:lvlOverride>
+  </w:num>
+  <w:num w:numId="3" w16cid:durableId="1662611406">
+    <w:abstractNumId w:val="0"/>
+  </w:num>
+</w:numbering>
 </file>
 
 <file path=word/styles.xml><?xml version="1.0" encoding="utf-8"?>
@@ -901,7 +1609,6 @@
   <w:style w:type="character" w:default="1" w:styleId="DefaultParagraphFont">
     <w:name w:val="Default Paragraph Font"/>
     <w:uiPriority w:val="1"/>
-    <w:semiHidden/>
     <w:unhideWhenUsed/>
   </w:style>
   <w:style w:type="table" w:default="1" w:styleId="TableNormal">

</xml_diff>